<commit_message>
Documentación para proyecto P08 (lsmypackzip)
</commit_message>
<xml_diff>
--- a/doc/verifP09_permisos.docx
+++ b/doc/verifP09_permisos.docx
@@ -46,18 +46,42 @@
         </w:rPr>
         <w:t xml:space="preserve"> </w:t>
       </w:r>
+      <w:proofErr w:type="spellStart"/>
       <w:r>
         <w:rPr>
           <w:rFonts w:ascii="Calibri" w:hAnsi="Calibri"/>
         </w:rPr>
-        <w:t xml:space="preserve">insertmypackzip, extractmypackzip, </w:t>
+        <w:t>insertmypackzip</w:t>
       </w:r>
+      <w:proofErr w:type="spellEnd"/>
+      <w:r>
+        <w:rPr>
+          <w:rFonts w:ascii="Calibri" w:hAnsi="Calibri"/>
+        </w:rPr>
+        <w:t xml:space="preserve">, </w:t>
+      </w:r>
+      <w:proofErr w:type="spellStart"/>
+      <w:r>
+        <w:rPr>
+          <w:rFonts w:ascii="Calibri" w:hAnsi="Calibri"/>
+        </w:rPr>
+        <w:t>extractmypackzip</w:t>
+      </w:r>
+      <w:proofErr w:type="spellEnd"/>
+      <w:r>
+        <w:rPr>
+          <w:rFonts w:ascii="Calibri" w:hAnsi="Calibri"/>
+        </w:rPr>
+        <w:t xml:space="preserve">, </w:t>
+      </w:r>
+      <w:proofErr w:type="spellStart"/>
       <w:r>
         <w:rPr>
           <w:rFonts w:ascii="Calibri" w:hAnsi="Calibri"/>
         </w:rPr>
         <w:t>lsmypackzip</w:t>
       </w:r>
+      <w:proofErr w:type="spellEnd"/>
     </w:p>
     <w:p>
       <w:pPr>
@@ -128,8 +152,16 @@
         <w:rPr>
           <w:rFonts w:ascii="Calibri" w:hAnsi="Calibri"/>
         </w:rPr>
-        <w:t>Eneko Pizarro, Asier Septién, Katrin Mariova</w:t>
+        <w:t xml:space="preserve">Eneko Pizarro, Asier Septién, Katrin </w:t>
       </w:r>
+      <w:proofErr w:type="spellStart"/>
+      <w:r>
+        <w:rPr>
+          <w:rFonts w:ascii="Calibri" w:hAnsi="Calibri"/>
+        </w:rPr>
+        <w:t>Mariova</w:t>
+      </w:r>
+      <w:proofErr w:type="spellEnd"/>
     </w:p>
     <w:p>
       <w:pPr>
@@ -164,8 +196,16 @@
         <w:rPr>
           <w:rFonts w:ascii="Calibri" w:hAnsi="Calibri"/>
         </w:rPr>
-        <w:t>Eneko Pizarro, Asier Septién, Katrin Mariova</w:t>
+        <w:t xml:space="preserve">Eneko Pizarro, Asier Septién, Katrin </w:t>
       </w:r>
+      <w:proofErr w:type="spellStart"/>
+      <w:r>
+        <w:rPr>
+          <w:rFonts w:ascii="Calibri" w:hAnsi="Calibri"/>
+        </w:rPr>
+        <w:t>Mariova</w:t>
+      </w:r>
+      <w:proofErr w:type="spellEnd"/>
     </w:p>
     <w:p>
       <w:pPr>
@@ -291,6 +331,7 @@
                 <w:i/>
               </w:rPr>
             </w:pPr>
+            <w:proofErr w:type="gramStart"/>
             <w:r>
               <w:rPr>
                 <w:rFonts w:ascii="Calibri" w:hAnsi="Calibri"/>
@@ -310,7 +351,52 @@
                 <w:sz w:val="20"/>
                 <w:szCs w:val="16"/>
               </w:rPr>
-              <w:t>../../insertmypackzip bottle09.mj ../testfiles/sinperm.txt</w:t>
+              <w:t>..</w:t>
+            </w:r>
+            <w:proofErr w:type="gramEnd"/>
+            <w:r>
+              <w:rPr>
+                <w:rFonts w:ascii="Lucida Console" w:hAnsi="Lucida Console"/>
+                <w:sz w:val="20"/>
+                <w:szCs w:val="16"/>
+              </w:rPr>
+              <w:t>/../</w:t>
+            </w:r>
+            <w:proofErr w:type="spellStart"/>
+            <w:r>
+              <w:rPr>
+                <w:rFonts w:ascii="Lucida Console" w:hAnsi="Lucida Console"/>
+                <w:sz w:val="20"/>
+                <w:szCs w:val="16"/>
+              </w:rPr>
+              <w:t>insertmypackzip</w:t>
+            </w:r>
+            <w:proofErr w:type="spellEnd"/>
+            <w:r>
+              <w:rPr>
+                <w:rFonts w:ascii="Lucida Console" w:hAnsi="Lucida Console"/>
+                <w:sz w:val="20"/>
+                <w:szCs w:val="16"/>
+              </w:rPr>
+              <w:t xml:space="preserve"> bottle09.mj ../</w:t>
+            </w:r>
+            <w:proofErr w:type="spellStart"/>
+            <w:r>
+              <w:rPr>
+                <w:rFonts w:ascii="Lucida Console" w:hAnsi="Lucida Console"/>
+                <w:sz w:val="20"/>
+                <w:szCs w:val="16"/>
+              </w:rPr>
+              <w:t>testfiles</w:t>
+            </w:r>
+            <w:proofErr w:type="spellEnd"/>
+            <w:r>
+              <w:rPr>
+                <w:rFonts w:ascii="Lucida Console" w:hAnsi="Lucida Console"/>
+                <w:sz w:val="20"/>
+                <w:szCs w:val="16"/>
+              </w:rPr>
+              <w:t>/sinperm.txt</w:t>
             </w:r>
             <w:r>
               <w:rPr>
@@ -419,7 +505,25 @@
                 <w:sz w:val="20"/>
                 <w:szCs w:val="16"/>
               </w:rPr>
-              <w:t>/testfiles/sinperm.txt</w:t>
+              <w:t>/</w:t>
+            </w:r>
+            <w:proofErr w:type="spellStart"/>
+            <w:r>
+              <w:rPr>
+                <w:rFonts w:ascii="Lucida Console" w:hAnsi="Lucida Console"/>
+                <w:sz w:val="20"/>
+                <w:szCs w:val="16"/>
+              </w:rPr>
+              <w:t>testfiles</w:t>
+            </w:r>
+            <w:proofErr w:type="spellEnd"/>
+            <w:r>
+              <w:rPr>
+                <w:rFonts w:ascii="Lucida Console" w:hAnsi="Lucida Console"/>
+                <w:sz w:val="20"/>
+                <w:szCs w:val="16"/>
+              </w:rPr>
+              <w:t>/sinperm.txt</w:t>
             </w:r>
           </w:p>
         </w:tc>
@@ -558,6 +662,7 @@
                 <w:lang w:val="en-GB"/>
               </w:rPr>
             </w:pPr>
+            <w:proofErr w:type="gramStart"/>
             <w:r>
               <w:rPr>
                 <w:rFonts w:ascii="Calibri" w:hAnsi="Calibri"/>
@@ -580,7 +685,57 @@
                 <w:szCs w:val="16"/>
                 <w:lang w:val="en-GB"/>
               </w:rPr>
-              <w:t>../../insertmypackzip bottle09.mj ../testfiles/perm-rusr.txt 0</w:t>
+              <w:t>..</w:t>
+            </w:r>
+            <w:proofErr w:type="gramEnd"/>
+            <w:r>
+              <w:rPr>
+                <w:rFonts w:ascii="Lucida Console" w:hAnsi="Lucida Console"/>
+                <w:sz w:val="20"/>
+                <w:szCs w:val="16"/>
+                <w:lang w:val="en-GB"/>
+              </w:rPr>
+              <w:t>/../</w:t>
+            </w:r>
+            <w:proofErr w:type="spellStart"/>
+            <w:r>
+              <w:rPr>
+                <w:rFonts w:ascii="Lucida Console" w:hAnsi="Lucida Console"/>
+                <w:sz w:val="20"/>
+                <w:szCs w:val="16"/>
+                <w:lang w:val="en-GB"/>
+              </w:rPr>
+              <w:t>insertmypackzip</w:t>
+            </w:r>
+            <w:proofErr w:type="spellEnd"/>
+            <w:r>
+              <w:rPr>
+                <w:rFonts w:ascii="Lucida Console" w:hAnsi="Lucida Console"/>
+                <w:sz w:val="20"/>
+                <w:szCs w:val="16"/>
+                <w:lang w:val="en-GB"/>
+              </w:rPr>
+              <w:t xml:space="preserve"> bottle09.mj ../</w:t>
+            </w:r>
+            <w:proofErr w:type="spellStart"/>
+            <w:r>
+              <w:rPr>
+                <w:rFonts w:ascii="Lucida Console" w:hAnsi="Lucida Console"/>
+                <w:sz w:val="20"/>
+                <w:szCs w:val="16"/>
+                <w:lang w:val="en-GB"/>
+              </w:rPr>
+              <w:t>testfiles</w:t>
+            </w:r>
+            <w:proofErr w:type="spellEnd"/>
+            <w:r>
+              <w:rPr>
+                <w:rFonts w:ascii="Lucida Console" w:hAnsi="Lucida Console"/>
+                <w:sz w:val="20"/>
+                <w:szCs w:val="16"/>
+                <w:lang w:val="en-GB"/>
+              </w:rPr>
+              <w:t>/perm-rusr.txt 0</w:t>
             </w:r>
           </w:p>
           <w:p>
@@ -668,7 +823,25 @@
                 <w:sz w:val="20"/>
                 <w:szCs w:val="16"/>
               </w:rPr>
-              <w:t>El índice vacio donde se ha guardado el fichero es: 0</w:t>
+              <w:t xml:space="preserve">El índice </w:t>
+            </w:r>
+            <w:proofErr w:type="spellStart"/>
+            <w:r>
+              <w:rPr>
+                <w:rFonts w:ascii="Lucida Console" w:hAnsi="Lucida Console"/>
+                <w:sz w:val="20"/>
+                <w:szCs w:val="16"/>
+              </w:rPr>
+              <w:t>vacio</w:t>
+            </w:r>
+            <w:proofErr w:type="spellEnd"/>
+            <w:r>
+              <w:rPr>
+                <w:rFonts w:ascii="Lucida Console" w:hAnsi="Lucida Console"/>
+                <w:sz w:val="20"/>
+                <w:szCs w:val="16"/>
+              </w:rPr>
+              <w:t xml:space="preserve"> donde se ha guardado el fichero es: 0</w:t>
             </w:r>
           </w:p>
         </w:tc>
@@ -817,7 +990,27 @@
                 <w:szCs w:val="16"/>
                 <w:lang w:val="en-GB"/>
               </w:rPr>
-              <w:t>rm ../testfiles/perm-rusr.txt</w:t>
+              <w:t>rm ../</w:t>
+            </w:r>
+            <w:proofErr w:type="spellStart"/>
+            <w:r>
+              <w:rPr>
+                <w:rFonts w:ascii="Lucida Console" w:hAnsi="Lucida Console"/>
+                <w:sz w:val="20"/>
+                <w:szCs w:val="16"/>
+                <w:lang w:val="en-GB"/>
+              </w:rPr>
+              <w:t>testfiles</w:t>
+            </w:r>
+            <w:proofErr w:type="spellEnd"/>
+            <w:r>
+              <w:rPr>
+                <w:rFonts w:ascii="Lucida Console" w:hAnsi="Lucida Console"/>
+                <w:sz w:val="20"/>
+                <w:szCs w:val="16"/>
+                <w:lang w:val="en-GB"/>
+              </w:rPr>
+              <w:t>/perm-rusr.txt</w:t>
             </w:r>
           </w:p>
           <w:p>
@@ -829,6 +1022,7 @@
                 <w:lang w:val="en-GB"/>
               </w:rPr>
             </w:pPr>
+            <w:proofErr w:type="gramStart"/>
             <w:r>
               <w:rPr>
                 <w:rFonts w:ascii="Lucida Console" w:hAnsi="Lucida Console"/>
@@ -845,7 +1039,37 @@
                 <w:szCs w:val="16"/>
                 <w:lang w:val="en-GB"/>
               </w:rPr>
-              <w:t>./../extractmypackzip bottle09.mj 0</w:t>
+              <w:t>.</w:t>
+            </w:r>
+            <w:proofErr w:type="gramEnd"/>
+            <w:r>
+              <w:rPr>
+                <w:rFonts w:ascii="Lucida Console" w:hAnsi="Lucida Console"/>
+                <w:sz w:val="20"/>
+                <w:szCs w:val="16"/>
+                <w:lang w:val="en-GB"/>
+              </w:rPr>
+              <w:t>/../</w:t>
+            </w:r>
+            <w:proofErr w:type="spellStart"/>
+            <w:r>
+              <w:rPr>
+                <w:rFonts w:ascii="Lucida Console" w:hAnsi="Lucida Console"/>
+                <w:sz w:val="20"/>
+                <w:szCs w:val="16"/>
+                <w:lang w:val="en-GB"/>
+              </w:rPr>
+              <w:t>extractmypackzip</w:t>
+            </w:r>
+            <w:proofErr w:type="spellEnd"/>
+            <w:r>
+              <w:rPr>
+                <w:rFonts w:ascii="Lucida Console" w:hAnsi="Lucida Console"/>
+                <w:sz w:val="20"/>
+                <w:szCs w:val="16"/>
+                <w:lang w:val="en-GB"/>
+              </w:rPr>
+              <w:t xml:space="preserve"> bottle09.mj 0</w:t>
             </w:r>
           </w:p>
           <w:p>
@@ -937,7 +1161,25 @@
                 <w:sz w:val="20"/>
                 <w:szCs w:val="16"/>
               </w:rPr>
-              <w:t>"../testfiles/perm-rusr.txt" extraído con éxito.</w:t>
+              <w:t>"../</w:t>
+            </w:r>
+            <w:proofErr w:type="spellStart"/>
+            <w:r>
+              <w:rPr>
+                <w:rFonts w:ascii="Lucida Console" w:hAnsi="Lucida Console"/>
+                <w:sz w:val="20"/>
+                <w:szCs w:val="16"/>
+              </w:rPr>
+              <w:t>testfiles</w:t>
+            </w:r>
+            <w:proofErr w:type="spellEnd"/>
+            <w:r>
+              <w:rPr>
+                <w:rFonts w:ascii="Lucida Console" w:hAnsi="Lucida Console"/>
+                <w:sz w:val="20"/>
+                <w:szCs w:val="16"/>
+              </w:rPr>
+              <w:t>/perm-rusr.txt" extraído con éxito.</w:t>
             </w:r>
           </w:p>
         </w:tc>
@@ -1081,6 +1323,7 @@
                 <w:szCs w:val="16"/>
               </w:rPr>
             </w:pPr>
+            <w:proofErr w:type="gramStart"/>
             <w:r>
               <w:rPr>
                 <w:rFonts w:ascii="Calibri" w:hAnsi="Calibri"/>
@@ -1107,7 +1350,52 @@
                 <w:sz w:val="20"/>
                 <w:szCs w:val="16"/>
               </w:rPr>
-              <w:t>./../insertmypackzip bottle09.mj ../testfiles/programita 1</w:t>
+              <w:t>.</w:t>
+            </w:r>
+            <w:proofErr w:type="gramEnd"/>
+            <w:r>
+              <w:rPr>
+                <w:rFonts w:ascii="Lucida Console" w:hAnsi="Lucida Console"/>
+                <w:sz w:val="20"/>
+                <w:szCs w:val="16"/>
+              </w:rPr>
+              <w:t>/../</w:t>
+            </w:r>
+            <w:proofErr w:type="spellStart"/>
+            <w:r>
+              <w:rPr>
+                <w:rFonts w:ascii="Lucida Console" w:hAnsi="Lucida Console"/>
+                <w:sz w:val="20"/>
+                <w:szCs w:val="16"/>
+              </w:rPr>
+              <w:t>insertmypackzip</w:t>
+            </w:r>
+            <w:proofErr w:type="spellEnd"/>
+            <w:r>
+              <w:rPr>
+                <w:rFonts w:ascii="Lucida Console" w:hAnsi="Lucida Console"/>
+                <w:sz w:val="20"/>
+                <w:szCs w:val="16"/>
+              </w:rPr>
+              <w:t xml:space="preserve"> bottle09.mj ../</w:t>
+            </w:r>
+            <w:proofErr w:type="spellStart"/>
+            <w:r>
+              <w:rPr>
+                <w:rFonts w:ascii="Lucida Console" w:hAnsi="Lucida Console"/>
+                <w:sz w:val="20"/>
+                <w:szCs w:val="16"/>
+              </w:rPr>
+              <w:t>testfiles</w:t>
+            </w:r>
+            <w:proofErr w:type="spellEnd"/>
+            <w:r>
+              <w:rPr>
+                <w:rFonts w:ascii="Lucida Console" w:hAnsi="Lucida Console"/>
+                <w:sz w:val="20"/>
+                <w:szCs w:val="16"/>
+              </w:rPr>
+              <w:t>/programita 1</w:t>
             </w:r>
           </w:p>
           <w:p>
@@ -1192,7 +1480,25 @@
                 <w:sz w:val="20"/>
                 <w:szCs w:val="16"/>
               </w:rPr>
-              <w:t xml:space="preserve">El índice vacio donde se ha guardado el fichero es: </w:t>
+              <w:t xml:space="preserve">El índice </w:t>
+            </w:r>
+            <w:proofErr w:type="spellStart"/>
+            <w:r>
+              <w:rPr>
+                <w:rFonts w:ascii="Lucida Console" w:hAnsi="Lucida Console"/>
+                <w:sz w:val="20"/>
+                <w:szCs w:val="16"/>
+              </w:rPr>
+              <w:t>vacio</w:t>
+            </w:r>
+            <w:proofErr w:type="spellEnd"/>
+            <w:r>
+              <w:rPr>
+                <w:rFonts w:ascii="Lucida Console" w:hAnsi="Lucida Console"/>
+                <w:sz w:val="20"/>
+                <w:szCs w:val="16"/>
+              </w:rPr>
+              <w:t xml:space="preserve"> donde se ha guardado el fichero es: </w:t>
             </w:r>
             <w:r>
               <w:rPr>
@@ -1333,13 +1639,51 @@
               </w:rPr>
               <w:t xml:space="preserve">: </w:t>
             </w:r>
-            <w:r>
-              <w:rPr>
-                <w:rFonts w:ascii="Lucida Console" w:hAnsi="Lucida Console"/>
-                <w:sz w:val="20"/>
-                <w:szCs w:val="16"/>
-              </w:rPr>
-              <w:t>rm ../testfiles/programita</w:t>
+            <w:proofErr w:type="spellStart"/>
+            <w:r>
+              <w:rPr>
+                <w:rFonts w:ascii="Lucida Console" w:hAnsi="Lucida Console"/>
+                <w:sz w:val="20"/>
+                <w:szCs w:val="16"/>
+              </w:rPr>
+              <w:t>rm</w:t>
+            </w:r>
+            <w:proofErr w:type="spellEnd"/>
+            <w:proofErr w:type="gramStart"/>
+            <w:r>
+              <w:rPr>
+                <w:rFonts w:ascii="Lucida Console" w:hAnsi="Lucida Console"/>
+                <w:sz w:val="20"/>
+                <w:szCs w:val="16"/>
+              </w:rPr>
+              <w:t xml:space="preserve"> ..</w:t>
+            </w:r>
+            <w:proofErr w:type="gramEnd"/>
+            <w:r>
+              <w:rPr>
+                <w:rFonts w:ascii="Lucida Console" w:hAnsi="Lucida Console"/>
+                <w:sz w:val="20"/>
+                <w:szCs w:val="16"/>
+              </w:rPr>
+              <w:t>/</w:t>
+            </w:r>
+            <w:proofErr w:type="spellStart"/>
+            <w:r>
+              <w:rPr>
+                <w:rFonts w:ascii="Lucida Console" w:hAnsi="Lucida Console"/>
+                <w:sz w:val="20"/>
+                <w:szCs w:val="16"/>
+              </w:rPr>
+              <w:t>testfiles</w:t>
+            </w:r>
+            <w:proofErr w:type="spellEnd"/>
+            <w:r>
+              <w:rPr>
+                <w:rFonts w:ascii="Lucida Console" w:hAnsi="Lucida Console"/>
+                <w:sz w:val="20"/>
+                <w:szCs w:val="16"/>
+              </w:rPr>
+              <w:t>/programita</w:t>
             </w:r>
           </w:p>
           <w:p>
@@ -1352,13 +1696,41 @@
                 <w:szCs w:val="16"/>
               </w:rPr>
             </w:pPr>
-            <w:r>
-              <w:rPr>
-                <w:rFonts w:ascii="Lucida Console" w:hAnsi="Lucida Console"/>
-                <w:sz w:val="20"/>
-                <w:szCs w:val="16"/>
-              </w:rPr>
-              <w:t>../../extractmypackzip bottle09.mj 1</w:t>
+            <w:proofErr w:type="gramStart"/>
+            <w:r>
+              <w:rPr>
+                <w:rFonts w:ascii="Lucida Console" w:hAnsi="Lucida Console"/>
+                <w:sz w:val="20"/>
+                <w:szCs w:val="16"/>
+              </w:rPr>
+              <w:t>..</w:t>
+            </w:r>
+            <w:proofErr w:type="gramEnd"/>
+            <w:r>
+              <w:rPr>
+                <w:rFonts w:ascii="Lucida Console" w:hAnsi="Lucida Console"/>
+                <w:sz w:val="20"/>
+                <w:szCs w:val="16"/>
+              </w:rPr>
+              <w:t>/../</w:t>
+            </w:r>
+            <w:proofErr w:type="spellStart"/>
+            <w:r>
+              <w:rPr>
+                <w:rFonts w:ascii="Lucida Console" w:hAnsi="Lucida Console"/>
+                <w:sz w:val="20"/>
+                <w:szCs w:val="16"/>
+              </w:rPr>
+              <w:t>extractmypackzip</w:t>
+            </w:r>
+            <w:proofErr w:type="spellEnd"/>
+            <w:r>
+              <w:rPr>
+                <w:rFonts w:ascii="Lucida Console" w:hAnsi="Lucida Console"/>
+                <w:sz w:val="20"/>
+                <w:szCs w:val="16"/>
+              </w:rPr>
+              <w:t xml:space="preserve"> bottle09.mj 1</w:t>
             </w:r>
           </w:p>
           <w:p>
@@ -1456,6 +1828,7 @@
                 <w:rFonts w:ascii="Calibri" w:hAnsi="Calibri"/>
               </w:rPr>
             </w:pPr>
+            <w:proofErr w:type="gramStart"/>
             <w:r>
               <w:rPr>
                 <w:rFonts w:ascii="Lucida Console" w:hAnsi="Lucida Console"/>
@@ -1472,13 +1845,32 @@
               </w:rPr>
               <w:t>..</w:t>
             </w:r>
-            <w:r>
-              <w:rPr>
-                <w:rFonts w:ascii="Lucida Console" w:hAnsi="Lucida Console"/>
-                <w:sz w:val="20"/>
-                <w:szCs w:val="16"/>
-              </w:rPr>
-              <w:t>/testfiles/programita" extraído con éxito.</w:t>
+            <w:proofErr w:type="gramEnd"/>
+            <w:r>
+              <w:rPr>
+                <w:rFonts w:ascii="Lucida Console" w:hAnsi="Lucida Console"/>
+                <w:sz w:val="20"/>
+                <w:szCs w:val="16"/>
+              </w:rPr>
+              <w:t>/</w:t>
+            </w:r>
+            <w:proofErr w:type="spellStart"/>
+            <w:r>
+              <w:rPr>
+                <w:rFonts w:ascii="Lucida Console" w:hAnsi="Lucida Console"/>
+                <w:sz w:val="20"/>
+                <w:szCs w:val="16"/>
+              </w:rPr>
+              <w:t>testfiles</w:t>
+            </w:r>
+            <w:proofErr w:type="spellEnd"/>
+            <w:r>
+              <w:rPr>
+                <w:rFonts w:ascii="Lucida Console" w:hAnsi="Lucida Console"/>
+                <w:sz w:val="20"/>
+                <w:szCs w:val="16"/>
+              </w:rPr>
+              <w:t>/programita" extraído con éxito.</w:t>
             </w:r>
           </w:p>
         </w:tc>
@@ -1607,6 +1999,7 @@
                 <w:lang w:val="en-GB"/>
               </w:rPr>
             </w:pPr>
+            <w:proofErr w:type="gramStart"/>
             <w:r>
               <w:rPr>
                 <w:rFonts w:ascii="Calibri" w:hAnsi="Calibri"/>
@@ -1629,7 +2022,57 @@
                 <w:szCs w:val="16"/>
                 <w:lang w:val="en-GB"/>
               </w:rPr>
-              <w:t>../../insertmypackzip bottle09.mj ../testfiles/perm-rnotusr.txt 2</w:t>
+              <w:t>..</w:t>
+            </w:r>
+            <w:proofErr w:type="gramEnd"/>
+            <w:r>
+              <w:rPr>
+                <w:rFonts w:ascii="Lucida Console" w:hAnsi="Lucida Console"/>
+                <w:sz w:val="20"/>
+                <w:szCs w:val="16"/>
+                <w:lang w:val="en-GB"/>
+              </w:rPr>
+              <w:t>/../</w:t>
+            </w:r>
+            <w:proofErr w:type="spellStart"/>
+            <w:r>
+              <w:rPr>
+                <w:rFonts w:ascii="Lucida Console" w:hAnsi="Lucida Console"/>
+                <w:sz w:val="20"/>
+                <w:szCs w:val="16"/>
+                <w:lang w:val="en-GB"/>
+              </w:rPr>
+              <w:t>insertmypackzip</w:t>
+            </w:r>
+            <w:proofErr w:type="spellEnd"/>
+            <w:r>
+              <w:rPr>
+                <w:rFonts w:ascii="Lucida Console" w:hAnsi="Lucida Console"/>
+                <w:sz w:val="20"/>
+                <w:szCs w:val="16"/>
+                <w:lang w:val="en-GB"/>
+              </w:rPr>
+              <w:t xml:space="preserve"> bottle09.mj ../</w:t>
+            </w:r>
+            <w:proofErr w:type="spellStart"/>
+            <w:r>
+              <w:rPr>
+                <w:rFonts w:ascii="Lucida Console" w:hAnsi="Lucida Console"/>
+                <w:sz w:val="20"/>
+                <w:szCs w:val="16"/>
+                <w:lang w:val="en-GB"/>
+              </w:rPr>
+              <w:t>testfiles</w:t>
+            </w:r>
+            <w:proofErr w:type="spellEnd"/>
+            <w:r>
+              <w:rPr>
+                <w:rFonts w:ascii="Lucida Console" w:hAnsi="Lucida Console"/>
+                <w:sz w:val="20"/>
+                <w:szCs w:val="16"/>
+                <w:lang w:val="en-GB"/>
+              </w:rPr>
+              <w:t>/perm-rnotusr.txt 2</w:t>
             </w:r>
           </w:p>
           <w:p>
@@ -1657,19 +2100,7 @@
               <w:rPr>
                 <w:rFonts w:ascii="Calibri" w:hAnsi="Calibri"/>
               </w:rPr>
-              <w:t>No se puede leer al abrir el fichero, ya que el usuario actual e</w:t>
-            </w:r>
-            <w:r>
-              <w:rPr>
-                <w:rFonts w:ascii="Calibri" w:hAnsi="Calibri"/>
-              </w:rPr>
-              <w:t xml:space="preserve">s </w:t>
-            </w:r>
-            <w:r>
-              <w:rPr>
-                <w:rFonts w:ascii="Calibri" w:hAnsi="Calibri"/>
-              </w:rPr>
-              <w:t>el propietario.</w:t>
+              <w:t>No se puede leer al abrir el fichero, ya que el usuario actual es el propietario.</w:t>
             </w:r>
           </w:p>
         </w:tc>
@@ -1743,7 +2174,25 @@
                 <w:sz w:val="20"/>
                 <w:szCs w:val="16"/>
               </w:rPr>
-              <w:t>/testfiles/perm-rnotusr.txt</w:t>
+              <w:t>/</w:t>
+            </w:r>
+            <w:proofErr w:type="spellStart"/>
+            <w:r>
+              <w:rPr>
+                <w:rFonts w:ascii="Lucida Console" w:hAnsi="Lucida Console"/>
+                <w:sz w:val="20"/>
+                <w:szCs w:val="16"/>
+              </w:rPr>
+              <w:t>testfiles</w:t>
+            </w:r>
+            <w:proofErr w:type="spellEnd"/>
+            <w:r>
+              <w:rPr>
+                <w:rFonts w:ascii="Lucida Console" w:hAnsi="Lucida Console"/>
+                <w:sz w:val="20"/>
+                <w:szCs w:val="16"/>
+              </w:rPr>
+              <w:t>/perm-rnotusr.txt</w:t>
             </w:r>
           </w:p>
         </w:tc>
@@ -1865,6 +2314,7 @@
                 <w:lang w:val="en-GB"/>
               </w:rPr>
             </w:pPr>
+            <w:proofErr w:type="gramStart"/>
             <w:r>
               <w:rPr>
                 <w:rFonts w:ascii="Calibri" w:hAnsi="Calibri"/>
@@ -1887,7 +2337,77 @@
                 <w:szCs w:val="16"/>
                 <w:lang w:val="en-GB"/>
               </w:rPr>
-              <w:t>../../insertmypackzip bottle09.mj ../testfiles/dirp/ 5</w:t>
+              <w:t>..</w:t>
+            </w:r>
+            <w:proofErr w:type="gramEnd"/>
+            <w:r>
+              <w:rPr>
+                <w:rFonts w:ascii="Lucida Console" w:hAnsi="Lucida Console"/>
+                <w:sz w:val="20"/>
+                <w:szCs w:val="16"/>
+                <w:lang w:val="en-GB"/>
+              </w:rPr>
+              <w:t>/../</w:t>
+            </w:r>
+            <w:proofErr w:type="spellStart"/>
+            <w:r>
+              <w:rPr>
+                <w:rFonts w:ascii="Lucida Console" w:hAnsi="Lucida Console"/>
+                <w:sz w:val="20"/>
+                <w:szCs w:val="16"/>
+                <w:lang w:val="en-GB"/>
+              </w:rPr>
+              <w:t>insertmypackzip</w:t>
+            </w:r>
+            <w:proofErr w:type="spellEnd"/>
+            <w:r>
+              <w:rPr>
+                <w:rFonts w:ascii="Lucida Console" w:hAnsi="Lucida Console"/>
+                <w:sz w:val="20"/>
+                <w:szCs w:val="16"/>
+                <w:lang w:val="en-GB"/>
+              </w:rPr>
+              <w:t xml:space="preserve"> bottle09.mj ../</w:t>
+            </w:r>
+            <w:proofErr w:type="spellStart"/>
+            <w:r>
+              <w:rPr>
+                <w:rFonts w:ascii="Lucida Console" w:hAnsi="Lucida Console"/>
+                <w:sz w:val="20"/>
+                <w:szCs w:val="16"/>
+                <w:lang w:val="en-GB"/>
+              </w:rPr>
+              <w:t>testfiles</w:t>
+            </w:r>
+            <w:proofErr w:type="spellEnd"/>
+            <w:r>
+              <w:rPr>
+                <w:rFonts w:ascii="Lucida Console" w:hAnsi="Lucida Console"/>
+                <w:sz w:val="20"/>
+                <w:szCs w:val="16"/>
+                <w:lang w:val="en-GB"/>
+              </w:rPr>
+              <w:t>/</w:t>
+            </w:r>
+            <w:proofErr w:type="spellStart"/>
+            <w:r>
+              <w:rPr>
+                <w:rFonts w:ascii="Lucida Console" w:hAnsi="Lucida Console"/>
+                <w:sz w:val="20"/>
+                <w:szCs w:val="16"/>
+                <w:lang w:val="en-GB"/>
+              </w:rPr>
+              <w:t>dirp</w:t>
+            </w:r>
+            <w:proofErr w:type="spellEnd"/>
+            <w:r>
+              <w:rPr>
+                <w:rFonts w:ascii="Lucida Console" w:hAnsi="Lucida Console"/>
+                <w:sz w:val="20"/>
+                <w:szCs w:val="16"/>
+                <w:lang w:val="en-GB"/>
+              </w:rPr>
+              <w:t>/ 5</w:t>
             </w:r>
           </w:p>
           <w:p>
@@ -1914,7 +2434,21 @@
               <w:rPr>
                 <w:rFonts w:ascii="Calibri" w:hAnsi="Calibri"/>
               </w:rPr>
-              <w:t>Hay suficiente espacio para los ficheros dentro de dirp/. Algunos ficheros tienen permisos distintos.</w:t>
+              <w:t xml:space="preserve">Hay suficiente espacio para los ficheros dentro de </w:t>
+            </w:r>
+            <w:proofErr w:type="spellStart"/>
+            <w:r>
+              <w:rPr>
+                <w:rFonts w:ascii="Calibri" w:hAnsi="Calibri"/>
+              </w:rPr>
+              <w:t>dirp</w:t>
+            </w:r>
+            <w:proofErr w:type="spellEnd"/>
+            <w:r>
+              <w:rPr>
+                <w:rFonts w:ascii="Calibri" w:hAnsi="Calibri"/>
+              </w:rPr>
+              <w:t>/. Algunos ficheros tienen permisos distintos.</w:t>
             </w:r>
           </w:p>
           <w:p>
@@ -2013,7 +2547,25 @@
                 <w:sz w:val="20"/>
                 <w:szCs w:val="16"/>
               </w:rPr>
-              <w:t>El índice vacio donde se ha guardado el fichero es: 5</w:t>
+              <w:t xml:space="preserve">El índice </w:t>
+            </w:r>
+            <w:proofErr w:type="spellStart"/>
+            <w:r>
+              <w:rPr>
+                <w:rFonts w:ascii="Lucida Console" w:hAnsi="Lucida Console"/>
+                <w:sz w:val="20"/>
+                <w:szCs w:val="16"/>
+              </w:rPr>
+              <w:t>vacio</w:t>
+            </w:r>
+            <w:proofErr w:type="spellEnd"/>
+            <w:r>
+              <w:rPr>
+                <w:rFonts w:ascii="Lucida Console" w:hAnsi="Lucida Console"/>
+                <w:sz w:val="20"/>
+                <w:szCs w:val="16"/>
+              </w:rPr>
+              <w:t xml:space="preserve"> donde se ha guardado el fichero es: 5</w:t>
             </w:r>
           </w:p>
         </w:tc>
@@ -2172,13 +2724,77 @@
               </w:rPr>
               <w:t xml:space="preserve">: </w:t>
             </w:r>
-            <w:r>
-              <w:rPr>
-                <w:rFonts w:ascii="Lucida Console" w:hAnsi="Lucida Console"/>
-                <w:sz w:val="20"/>
-                <w:szCs w:val="16"/>
-              </w:rPr>
-              <w:t>rm -r ../testfiles/dirp/</w:t>
+            <w:proofErr w:type="spellStart"/>
+            <w:r>
+              <w:rPr>
+                <w:rFonts w:ascii="Lucida Console" w:hAnsi="Lucida Console"/>
+                <w:sz w:val="20"/>
+                <w:szCs w:val="16"/>
+              </w:rPr>
+              <w:t>rm</w:t>
+            </w:r>
+            <w:proofErr w:type="spellEnd"/>
+            <w:r>
+              <w:rPr>
+                <w:rFonts w:ascii="Lucida Console" w:hAnsi="Lucida Console"/>
+                <w:sz w:val="20"/>
+                <w:szCs w:val="16"/>
+              </w:rPr>
+              <w:t xml:space="preserve"> -r</w:t>
+            </w:r>
+            <w:proofErr w:type="gramStart"/>
+            <w:r>
+              <w:rPr>
+                <w:rFonts w:ascii="Lucida Console" w:hAnsi="Lucida Console"/>
+                <w:sz w:val="20"/>
+                <w:szCs w:val="16"/>
+              </w:rPr>
+              <w:t xml:space="preserve"> ..</w:t>
+            </w:r>
+            <w:proofErr w:type="gramEnd"/>
+            <w:r>
+              <w:rPr>
+                <w:rFonts w:ascii="Lucida Console" w:hAnsi="Lucida Console"/>
+                <w:sz w:val="20"/>
+                <w:szCs w:val="16"/>
+              </w:rPr>
+              <w:t>/</w:t>
+            </w:r>
+            <w:proofErr w:type="spellStart"/>
+            <w:r>
+              <w:rPr>
+                <w:rFonts w:ascii="Lucida Console" w:hAnsi="Lucida Console"/>
+                <w:sz w:val="20"/>
+                <w:szCs w:val="16"/>
+              </w:rPr>
+              <w:t>testfiles</w:t>
+            </w:r>
+            <w:proofErr w:type="spellEnd"/>
+            <w:r>
+              <w:rPr>
+                <w:rFonts w:ascii="Lucida Console" w:hAnsi="Lucida Console"/>
+                <w:sz w:val="20"/>
+                <w:szCs w:val="16"/>
+              </w:rPr>
+              <w:t>/</w:t>
+            </w:r>
+            <w:proofErr w:type="spellStart"/>
+            <w:r>
+              <w:rPr>
+                <w:rFonts w:ascii="Lucida Console" w:hAnsi="Lucida Console"/>
+                <w:sz w:val="20"/>
+                <w:szCs w:val="16"/>
+              </w:rPr>
+              <w:t>dirp</w:t>
+            </w:r>
+            <w:proofErr w:type="spellEnd"/>
+            <w:r>
+              <w:rPr>
+                <w:rFonts w:ascii="Lucida Console" w:hAnsi="Lucida Console"/>
+                <w:sz w:val="20"/>
+                <w:szCs w:val="16"/>
+              </w:rPr>
+              <w:t>/</w:t>
             </w:r>
           </w:p>
           <w:p>
@@ -2189,14 +2805,13 @@
                 <w:rFonts w:ascii="Lucida Console" w:hAnsi="Lucida Console"/>
                 <w:sz w:val="20"/>
                 <w:szCs w:val="16"/>
-                <w:lang w:val="en-GB"/>
-              </w:rPr>
-            </w:pPr>
-            <w:r>
-              <w:rPr>
-                <w:rFonts w:ascii="Calibri" w:hAnsi="Calibri"/>
-                <w:b/>
-                <w:lang w:val="en-GB"/>
+              </w:rPr>
+            </w:pPr>
+            <w:proofErr w:type="gramStart"/>
+            <w:r>
+              <w:rPr>
+                <w:rFonts w:ascii="Calibri" w:hAnsi="Calibri"/>
+                <w:b/>
               </w:rPr>
               <w:t>.</w:t>
             </w:r>
@@ -2205,9 +2820,35 @@
                 <w:rFonts w:ascii="Lucida Console" w:hAnsi="Lucida Console"/>
                 <w:sz w:val="20"/>
                 <w:szCs w:val="16"/>
-                <w:lang w:val="en-GB"/>
-              </w:rPr>
-              <w:t>./../extractmypackzip bottle09.mj 5</w:t>
+              </w:rPr>
+              <w:t>.</w:t>
+            </w:r>
+            <w:proofErr w:type="gramEnd"/>
+            <w:r>
+              <w:rPr>
+                <w:rFonts w:ascii="Lucida Console" w:hAnsi="Lucida Console"/>
+                <w:sz w:val="20"/>
+                <w:szCs w:val="16"/>
+              </w:rPr>
+              <w:t>/../</w:t>
+            </w:r>
+            <w:proofErr w:type="spellStart"/>
+            <w:r>
+              <w:rPr>
+                <w:rFonts w:ascii="Lucida Console" w:hAnsi="Lucida Console"/>
+                <w:sz w:val="20"/>
+                <w:szCs w:val="16"/>
+              </w:rPr>
+              <w:t>extractmypackzip</w:t>
+            </w:r>
+            <w:proofErr w:type="spellEnd"/>
+            <w:r>
+              <w:rPr>
+                <w:rFonts w:ascii="Lucida Console" w:hAnsi="Lucida Console"/>
+                <w:sz w:val="20"/>
+                <w:szCs w:val="16"/>
+              </w:rPr>
+              <w:t xml:space="preserve"> bottle09.mj 5</w:t>
             </w:r>
           </w:p>
           <w:p>
@@ -2286,6 +2927,7 @@
                 <w:rFonts w:ascii="Calibri" w:hAnsi="Calibri"/>
               </w:rPr>
             </w:pPr>
+            <w:proofErr w:type="gramStart"/>
             <w:r>
               <w:rPr>
                 <w:rFonts w:ascii="Lucida Console" w:hAnsi="Lucida Console"/>
@@ -2300,15 +2942,52 @@
                 <w:sz w:val="20"/>
                 <w:szCs w:val="16"/>
               </w:rPr>
-              <w:t>../</w:t>
-            </w:r>
-            <w:r>
-              <w:rPr>
-                <w:rFonts w:ascii="Lucida Console" w:hAnsi="Lucida Console"/>
-                <w:sz w:val="20"/>
-                <w:szCs w:val="16"/>
-              </w:rPr>
-              <w:t>testfiles/dirp/" extraído con éxito.</w:t>
+              <w:t>..</w:t>
+            </w:r>
+            <w:proofErr w:type="gramEnd"/>
+            <w:r>
+              <w:rPr>
+                <w:rFonts w:ascii="Lucida Console" w:hAnsi="Lucida Console"/>
+                <w:sz w:val="20"/>
+                <w:szCs w:val="16"/>
+              </w:rPr>
+              <w:t>/</w:t>
+            </w:r>
+            <w:proofErr w:type="spellStart"/>
+            <w:r>
+              <w:rPr>
+                <w:rFonts w:ascii="Lucida Console" w:hAnsi="Lucida Console"/>
+                <w:sz w:val="20"/>
+                <w:szCs w:val="16"/>
+              </w:rPr>
+              <w:t>testfiles</w:t>
+            </w:r>
+            <w:proofErr w:type="spellEnd"/>
+            <w:r>
+              <w:rPr>
+                <w:rFonts w:ascii="Lucida Console" w:hAnsi="Lucida Console"/>
+                <w:sz w:val="20"/>
+                <w:szCs w:val="16"/>
+              </w:rPr>
+              <w:t>/</w:t>
+            </w:r>
+            <w:proofErr w:type="spellStart"/>
+            <w:r>
+              <w:rPr>
+                <w:rFonts w:ascii="Lucida Console" w:hAnsi="Lucida Console"/>
+                <w:sz w:val="20"/>
+                <w:szCs w:val="16"/>
+              </w:rPr>
+              <w:t>dirp</w:t>
+            </w:r>
+            <w:proofErr w:type="spellEnd"/>
+            <w:r>
+              <w:rPr>
+                <w:rFonts w:ascii="Lucida Console" w:hAnsi="Lucida Console"/>
+                <w:sz w:val="20"/>
+                <w:szCs w:val="16"/>
+              </w:rPr>
+              <w:t>/" extraído con éxito.</w:t>
             </w:r>
           </w:p>
         </w:tc>
@@ -2465,7 +3144,107 @@
                 <w:szCs w:val="16"/>
                 <w:lang w:val="en-GB"/>
               </w:rPr>
-              <w:t>mv ../testfiles/sinperm.txt ../testfiles/perm-rnotusr.txt ../testfiles/dirp/</w:t>
+              <w:t>mv ../</w:t>
+            </w:r>
+            <w:proofErr w:type="spellStart"/>
+            <w:r>
+              <w:rPr>
+                <w:rFonts w:ascii="Lucida Console" w:hAnsi="Lucida Console"/>
+                <w:sz w:val="20"/>
+                <w:szCs w:val="16"/>
+                <w:lang w:val="en-GB"/>
+              </w:rPr>
+              <w:t>testfiles</w:t>
+            </w:r>
+            <w:proofErr w:type="spellEnd"/>
+            <w:r>
+              <w:rPr>
+                <w:rFonts w:ascii="Lucida Console" w:hAnsi="Lucida Console"/>
+                <w:sz w:val="20"/>
+                <w:szCs w:val="16"/>
+                <w:lang w:val="en-GB"/>
+              </w:rPr>
+              <w:t>/sinperm.txt ../</w:t>
+            </w:r>
+            <w:proofErr w:type="spellStart"/>
+            <w:r>
+              <w:rPr>
+                <w:rFonts w:ascii="Lucida Console" w:hAnsi="Lucida Console"/>
+                <w:sz w:val="20"/>
+                <w:szCs w:val="16"/>
+                <w:lang w:val="en-GB"/>
+              </w:rPr>
+              <w:t>testfiles</w:t>
+            </w:r>
+            <w:proofErr w:type="spellEnd"/>
+            <w:r>
+              <w:rPr>
+                <w:rFonts w:ascii="Lucida Console" w:hAnsi="Lucida Console"/>
+                <w:sz w:val="20"/>
+                <w:szCs w:val="16"/>
+                <w:lang w:val="en-GB"/>
+              </w:rPr>
+              <w:t>/perm-rnotusr.txt</w:t>
+            </w:r>
+            <w:proofErr w:type="gramStart"/>
+            <w:r>
+              <w:rPr>
+                <w:rFonts w:ascii="Lucida Console" w:hAnsi="Lucida Console"/>
+                <w:sz w:val="20"/>
+                <w:szCs w:val="16"/>
+                <w:lang w:val="en-GB"/>
+              </w:rPr>
+              <w:t xml:space="preserve"> ..</w:t>
+            </w:r>
+            <w:proofErr w:type="gramEnd"/>
+            <w:r>
+              <w:rPr>
+                <w:rFonts w:ascii="Lucida Console" w:hAnsi="Lucida Console"/>
+                <w:sz w:val="20"/>
+                <w:szCs w:val="16"/>
+                <w:lang w:val="en-GB"/>
+              </w:rPr>
+              <w:t>/</w:t>
+            </w:r>
+            <w:proofErr w:type="spellStart"/>
+            <w:r>
+              <w:rPr>
+                <w:rFonts w:ascii="Lucida Console" w:hAnsi="Lucida Console"/>
+                <w:sz w:val="20"/>
+                <w:szCs w:val="16"/>
+                <w:lang w:val="en-GB"/>
+              </w:rPr>
+              <w:t>testfiles</w:t>
+            </w:r>
+            <w:proofErr w:type="spellEnd"/>
+            <w:r>
+              <w:rPr>
+                <w:rFonts w:ascii="Lucida Console" w:hAnsi="Lucida Console"/>
+                <w:sz w:val="20"/>
+                <w:szCs w:val="16"/>
+                <w:lang w:val="en-GB"/>
+              </w:rPr>
+              <w:t>/</w:t>
+            </w:r>
+            <w:proofErr w:type="spellStart"/>
+            <w:r>
+              <w:rPr>
+                <w:rFonts w:ascii="Lucida Console" w:hAnsi="Lucida Console"/>
+                <w:sz w:val="20"/>
+                <w:szCs w:val="16"/>
+                <w:lang w:val="en-GB"/>
+              </w:rPr>
+              <w:t>dirp</w:t>
+            </w:r>
+            <w:proofErr w:type="spellEnd"/>
+            <w:r>
+              <w:rPr>
+                <w:rFonts w:ascii="Lucida Console" w:hAnsi="Lucida Console"/>
+                <w:sz w:val="20"/>
+                <w:szCs w:val="16"/>
+                <w:lang w:val="en-GB"/>
+              </w:rPr>
+              <w:t>/</w:t>
             </w:r>
           </w:p>
           <w:p>
@@ -2479,14 +3258,85 @@
                 <w:lang w:val="en-GB"/>
               </w:rPr>
             </w:pPr>
-            <w:r>
-              <w:rPr>
-                <w:rFonts w:ascii="Lucida Console" w:hAnsi="Lucida Console"/>
-                <w:sz w:val="20"/>
-                <w:szCs w:val="16"/>
-                <w:lang w:val="en-GB"/>
-              </w:rPr>
-              <w:t>../../insertmypackzip bottle09v2.mj ../testfiles/dirp/ 0</w:t>
+            <w:proofErr w:type="gramStart"/>
+            <w:r>
+              <w:rPr>
+                <w:rFonts w:ascii="Lucida Console" w:hAnsi="Lucida Console"/>
+                <w:sz w:val="20"/>
+                <w:szCs w:val="16"/>
+                <w:lang w:val="en-GB"/>
+              </w:rPr>
+              <w:t>..</w:t>
+            </w:r>
+            <w:proofErr w:type="gramEnd"/>
+            <w:r>
+              <w:rPr>
+                <w:rFonts w:ascii="Lucida Console" w:hAnsi="Lucida Console"/>
+                <w:sz w:val="20"/>
+                <w:szCs w:val="16"/>
+                <w:lang w:val="en-GB"/>
+              </w:rPr>
+              <w:t>/../</w:t>
+            </w:r>
+            <w:proofErr w:type="spellStart"/>
+            <w:r>
+              <w:rPr>
+                <w:rFonts w:ascii="Lucida Console" w:hAnsi="Lucida Console"/>
+                <w:sz w:val="20"/>
+                <w:szCs w:val="16"/>
+                <w:lang w:val="en-GB"/>
+              </w:rPr>
+              <w:t>insertmypackzip</w:t>
+            </w:r>
+            <w:proofErr w:type="spellEnd"/>
+            <w:r>
+              <w:rPr>
+                <w:rFonts w:ascii="Lucida Console" w:hAnsi="Lucida Console"/>
+                <w:sz w:val="20"/>
+                <w:szCs w:val="16"/>
+                <w:lang w:val="en-GB"/>
+              </w:rPr>
+              <w:t xml:space="preserve"> bottle09v2.mj ../</w:t>
+            </w:r>
+            <w:proofErr w:type="spellStart"/>
+            <w:r>
+              <w:rPr>
+                <w:rFonts w:ascii="Lucida Console" w:hAnsi="Lucida Console"/>
+                <w:sz w:val="20"/>
+                <w:szCs w:val="16"/>
+                <w:lang w:val="en-GB"/>
+              </w:rPr>
+              <w:t>testfiles</w:t>
+            </w:r>
+            <w:proofErr w:type="spellEnd"/>
+            <w:r>
+              <w:rPr>
+                <w:rFonts w:ascii="Lucida Console" w:hAnsi="Lucida Console"/>
+                <w:sz w:val="20"/>
+                <w:szCs w:val="16"/>
+                <w:lang w:val="en-GB"/>
+              </w:rPr>
+              <w:t>/</w:t>
+            </w:r>
+            <w:proofErr w:type="spellStart"/>
+            <w:r>
+              <w:rPr>
+                <w:rFonts w:ascii="Lucida Console" w:hAnsi="Lucida Console"/>
+                <w:sz w:val="20"/>
+                <w:szCs w:val="16"/>
+                <w:lang w:val="en-GB"/>
+              </w:rPr>
+              <w:t>dirp</w:t>
+            </w:r>
+            <w:proofErr w:type="spellEnd"/>
+            <w:r>
+              <w:rPr>
+                <w:rFonts w:ascii="Lucida Console" w:hAnsi="Lucida Console"/>
+                <w:sz w:val="20"/>
+                <w:szCs w:val="16"/>
+                <w:lang w:val="en-GB"/>
+              </w:rPr>
+              <w:t>/ 0</w:t>
             </w:r>
           </w:p>
           <w:p>
@@ -2498,22 +3348,145 @@
                 <w:b/>
                 <w:sz w:val="20"/>
                 <w:szCs w:val="16"/>
-              </w:rPr>
-            </w:pPr>
-            <w:r>
-              <w:rPr>
-                <w:rFonts w:ascii="Lucida Console" w:hAnsi="Lucida Console"/>
-                <w:sz w:val="20"/>
-                <w:szCs w:val="16"/>
-              </w:rPr>
-              <w:t>mv ../testfiles/dirp/sinperm.txt ../testfiles/dirp/perm-rnotusr.txt ../testfiles/</w:t>
-            </w:r>
-            <w:r>
-              <w:rPr>
-                <w:rFonts w:ascii="Lucida Console" w:hAnsi="Lucida Console"/>
-                <w:b/>
-                <w:sz w:val="20"/>
-                <w:szCs w:val="16"/>
+                <w:lang w:val="en-GB"/>
+              </w:rPr>
+            </w:pPr>
+            <w:r>
+              <w:rPr>
+                <w:rFonts w:ascii="Lucida Console" w:hAnsi="Lucida Console"/>
+                <w:sz w:val="20"/>
+                <w:szCs w:val="16"/>
+                <w:lang w:val="en-GB"/>
+              </w:rPr>
+              <w:t>mv ../</w:t>
+            </w:r>
+            <w:proofErr w:type="spellStart"/>
+            <w:r>
+              <w:rPr>
+                <w:rFonts w:ascii="Lucida Console" w:hAnsi="Lucida Console"/>
+                <w:sz w:val="20"/>
+                <w:szCs w:val="16"/>
+                <w:lang w:val="en-GB"/>
+              </w:rPr>
+              <w:t>testfiles</w:t>
+            </w:r>
+            <w:proofErr w:type="spellEnd"/>
+            <w:r>
+              <w:rPr>
+                <w:rFonts w:ascii="Lucida Console" w:hAnsi="Lucida Console"/>
+                <w:sz w:val="20"/>
+                <w:szCs w:val="16"/>
+                <w:lang w:val="en-GB"/>
+              </w:rPr>
+              <w:t>/</w:t>
+            </w:r>
+            <w:proofErr w:type="spellStart"/>
+            <w:r>
+              <w:rPr>
+                <w:rFonts w:ascii="Lucida Console" w:hAnsi="Lucida Console"/>
+                <w:sz w:val="20"/>
+                <w:szCs w:val="16"/>
+                <w:lang w:val="en-GB"/>
+              </w:rPr>
+              <w:t>dirp</w:t>
+            </w:r>
+            <w:proofErr w:type="spellEnd"/>
+            <w:r>
+              <w:rPr>
+                <w:rFonts w:ascii="Lucida Console" w:hAnsi="Lucida Console"/>
+                <w:sz w:val="20"/>
+                <w:szCs w:val="16"/>
+                <w:lang w:val="en-GB"/>
+              </w:rPr>
+              <w:t>/sinperm.txt ../</w:t>
+            </w:r>
+            <w:proofErr w:type="spellStart"/>
+            <w:r>
+              <w:rPr>
+                <w:rFonts w:ascii="Lucida Console" w:hAnsi="Lucida Console"/>
+                <w:sz w:val="20"/>
+                <w:szCs w:val="16"/>
+                <w:lang w:val="en-GB"/>
+              </w:rPr>
+              <w:t>testfiles</w:t>
+            </w:r>
+            <w:proofErr w:type="spellEnd"/>
+            <w:r>
+              <w:rPr>
+                <w:rFonts w:ascii="Lucida Console" w:hAnsi="Lucida Console"/>
+                <w:sz w:val="20"/>
+                <w:szCs w:val="16"/>
+                <w:lang w:val="en-GB"/>
+              </w:rPr>
+              <w:t>/</w:t>
+            </w:r>
+            <w:proofErr w:type="spellStart"/>
+            <w:r>
+              <w:rPr>
+                <w:rFonts w:ascii="Lucida Console" w:hAnsi="Lucida Console"/>
+                <w:sz w:val="20"/>
+                <w:szCs w:val="16"/>
+                <w:lang w:val="en-GB"/>
+              </w:rPr>
+              <w:t>dirp</w:t>
+            </w:r>
+            <w:proofErr w:type="spellEnd"/>
+            <w:r>
+              <w:rPr>
+                <w:rFonts w:ascii="Lucida Console" w:hAnsi="Lucida Console"/>
+                <w:sz w:val="20"/>
+                <w:szCs w:val="16"/>
+                <w:lang w:val="en-GB"/>
+              </w:rPr>
+              <w:t>/perm-rnotusr.txt</w:t>
+            </w:r>
+            <w:proofErr w:type="gramStart"/>
+            <w:r>
+              <w:rPr>
+                <w:rFonts w:ascii="Lucida Console" w:hAnsi="Lucida Console"/>
+                <w:sz w:val="20"/>
+                <w:szCs w:val="16"/>
+                <w:lang w:val="en-GB"/>
+              </w:rPr>
+              <w:t xml:space="preserve"> ..</w:t>
+            </w:r>
+            <w:proofErr w:type="gramEnd"/>
+            <w:r>
+              <w:rPr>
+                <w:rFonts w:ascii="Lucida Console" w:hAnsi="Lucida Console"/>
+                <w:sz w:val="20"/>
+                <w:szCs w:val="16"/>
+                <w:lang w:val="en-GB"/>
+              </w:rPr>
+              <w:t>/</w:t>
+            </w:r>
+            <w:proofErr w:type="spellStart"/>
+            <w:r>
+              <w:rPr>
+                <w:rFonts w:ascii="Lucida Console" w:hAnsi="Lucida Console"/>
+                <w:sz w:val="20"/>
+                <w:szCs w:val="16"/>
+                <w:lang w:val="en-GB"/>
+              </w:rPr>
+              <w:t>testfiles</w:t>
+            </w:r>
+            <w:proofErr w:type="spellEnd"/>
+            <w:r>
+              <w:rPr>
+                <w:rFonts w:ascii="Lucida Console" w:hAnsi="Lucida Console"/>
+                <w:sz w:val="20"/>
+                <w:szCs w:val="16"/>
+                <w:lang w:val="en-GB"/>
+              </w:rPr>
+              <w:t>/</w:t>
+            </w:r>
+            <w:r>
+              <w:rPr>
+                <w:rFonts w:ascii="Lucida Console" w:hAnsi="Lucida Console"/>
+                <w:b/>
+                <w:sz w:val="20"/>
+                <w:szCs w:val="16"/>
+                <w:lang w:val="en-GB"/>
               </w:rPr>
               <w:t xml:space="preserve"> </w:t>
             </w:r>
@@ -2538,7 +3511,21 @@
               <w:rPr>
                 <w:rFonts w:ascii="Calibri" w:hAnsi="Calibri"/>
               </w:rPr>
-              <w:t>Hay suficiente espacio para los ficheros dentro de dirp/. Algunos ficheros tienen permisos distintos.</w:t>
+              <w:t xml:space="preserve">Hay suficiente espacio para los ficheros dentro de </w:t>
+            </w:r>
+            <w:proofErr w:type="spellStart"/>
+            <w:r>
+              <w:rPr>
+                <w:rFonts w:ascii="Calibri" w:hAnsi="Calibri"/>
+              </w:rPr>
+              <w:t>dirp</w:t>
+            </w:r>
+            <w:proofErr w:type="spellEnd"/>
+            <w:r>
+              <w:rPr>
+                <w:rFonts w:ascii="Calibri" w:hAnsi="Calibri"/>
+              </w:rPr>
+              <w:t>/. Algunos ficheros tienen permisos distintos.</w:t>
             </w:r>
           </w:p>
           <w:p>
@@ -2642,7 +3629,43 @@
                 <w:sz w:val="20"/>
                 <w:szCs w:val="16"/>
               </w:rPr>
-              <w:t>/testfiles/dirp//sinperm.txt".</w:t>
+              <w:t>/</w:t>
+            </w:r>
+            <w:proofErr w:type="spellStart"/>
+            <w:r>
+              <w:rPr>
+                <w:rFonts w:ascii="Lucida Console" w:hAnsi="Lucida Console"/>
+                <w:sz w:val="20"/>
+                <w:szCs w:val="16"/>
+              </w:rPr>
+              <w:t>testfiles</w:t>
+            </w:r>
+            <w:proofErr w:type="spellEnd"/>
+            <w:r>
+              <w:rPr>
+                <w:rFonts w:ascii="Lucida Console" w:hAnsi="Lucida Console"/>
+                <w:sz w:val="20"/>
+                <w:szCs w:val="16"/>
+              </w:rPr>
+              <w:t>/</w:t>
+            </w:r>
+            <w:proofErr w:type="spellStart"/>
+            <w:r>
+              <w:rPr>
+                <w:rFonts w:ascii="Lucida Console" w:hAnsi="Lucida Console"/>
+                <w:sz w:val="20"/>
+                <w:szCs w:val="16"/>
+              </w:rPr>
+              <w:t>dirp</w:t>
+            </w:r>
+            <w:proofErr w:type="spellEnd"/>
+            <w:r>
+              <w:rPr>
+                <w:rFonts w:ascii="Lucida Console" w:hAnsi="Lucida Console"/>
+                <w:sz w:val="20"/>
+                <w:szCs w:val="16"/>
+              </w:rPr>
+              <w:t>//sinperm.txt".</w:t>
             </w:r>
           </w:p>
           <w:p>
@@ -2661,7 +3684,16 @@
                 <w:sz w:val="20"/>
                 <w:szCs w:val="16"/>
               </w:rPr>
-              <w:t xml:space="preserve">No se puede abrir </w:t>
+              <w:t>No se puede abrir</w:t>
+            </w:r>
+            <w:proofErr w:type="gramStart"/>
+            <w:r>
+              <w:rPr>
+                <w:rFonts w:ascii="Lucida Console" w:hAnsi="Lucida Console"/>
+                <w:sz w:val="20"/>
+                <w:szCs w:val="16"/>
+              </w:rPr>
+              <w:t xml:space="preserve"> </w:t>
             </w:r>
             <w:r>
               <w:rPr>
@@ -2671,13 +3703,50 @@
               </w:rPr>
               <w:t>..</w:t>
             </w:r>
-            <w:r>
-              <w:rPr>
-                <w:rFonts w:ascii="Lucida Console" w:hAnsi="Lucida Console"/>
-                <w:sz w:val="20"/>
-                <w:szCs w:val="16"/>
-              </w:rPr>
-              <w:t>/testfiles/dirp/</w:t>
+            <w:proofErr w:type="gramEnd"/>
+            <w:r>
+              <w:rPr>
+                <w:rFonts w:ascii="Lucida Console" w:hAnsi="Lucida Console"/>
+                <w:sz w:val="20"/>
+                <w:szCs w:val="16"/>
+              </w:rPr>
+              <w:t>/</w:t>
+            </w:r>
+            <w:proofErr w:type="spellStart"/>
+            <w:r>
+              <w:rPr>
+                <w:rFonts w:ascii="Lucida Console" w:hAnsi="Lucida Console"/>
+                <w:sz w:val="20"/>
+                <w:szCs w:val="16"/>
+              </w:rPr>
+              <w:t>testfiles</w:t>
+            </w:r>
+            <w:proofErr w:type="spellEnd"/>
+            <w:r>
+              <w:rPr>
+                <w:rFonts w:ascii="Lucida Console" w:hAnsi="Lucida Console"/>
+                <w:sz w:val="20"/>
+                <w:szCs w:val="16"/>
+              </w:rPr>
+              <w:t>/</w:t>
+            </w:r>
+            <w:proofErr w:type="spellStart"/>
+            <w:r>
+              <w:rPr>
+                <w:rFonts w:ascii="Lucida Console" w:hAnsi="Lucida Console"/>
+                <w:sz w:val="20"/>
+                <w:szCs w:val="16"/>
+              </w:rPr>
+              <w:t>dirp</w:t>
+            </w:r>
+            <w:proofErr w:type="spellEnd"/>
+            <w:r>
+              <w:rPr>
+                <w:rFonts w:ascii="Lucida Console" w:hAnsi="Lucida Console"/>
+                <w:sz w:val="20"/>
+                <w:szCs w:val="16"/>
+              </w:rPr>
+              <w:t>/</w:t>
             </w:r>
           </w:p>
         </w:tc>
@@ -2800,6 +3869,7 @@
                 <w:szCs w:val="16"/>
               </w:rPr>
             </w:pPr>
+            <w:proofErr w:type="gramStart"/>
             <w:r>
               <w:rPr>
                 <w:rFonts w:ascii="Calibri" w:hAnsi="Calibri"/>
@@ -2819,8 +3889,18 @@
                 <w:sz w:val="20"/>
                 <w:szCs w:val="16"/>
               </w:rPr>
-              <w:t>../../</w:t>
-            </w:r>
+              <w:t>..</w:t>
+            </w:r>
+            <w:proofErr w:type="gramEnd"/>
+            <w:r>
+              <w:rPr>
+                <w:rFonts w:ascii="Lucida Console" w:hAnsi="Lucida Console"/>
+                <w:sz w:val="20"/>
+                <w:szCs w:val="16"/>
+              </w:rPr>
+              <w:t>/../</w:t>
+            </w:r>
+            <w:proofErr w:type="spellStart"/>
             <w:r>
               <w:rPr>
                 <w:rFonts w:ascii="Lucida Console" w:hAnsi="Lucida Console"/>
@@ -2837,6 +3917,7 @@
               </w:rPr>
               <w:t>tractmypackzip</w:t>
             </w:r>
+            <w:proofErr w:type="spellEnd"/>
             <w:r>
               <w:rPr>
                 <w:rFonts w:ascii="Lucida Console" w:hAnsi="Lucida Console"/>
@@ -2882,13 +3963,23 @@
               </w:rPr>
               <w:t xml:space="preserve">Aborta la extracción, ya que </w:t>
             </w:r>
+            <w:proofErr w:type="gramStart"/>
             <w:r>
               <w:rPr>
                 <w:rFonts w:ascii="Calibri" w:hAnsi="Calibri"/>
                 <w:i/>
                 <w:iCs/>
               </w:rPr>
-              <w:t>open()</w:t>
+              <w:t>open(</w:t>
+            </w:r>
+            <w:proofErr w:type="gramEnd"/>
+            <w:r>
+              <w:rPr>
+                <w:rFonts w:ascii="Calibri" w:hAnsi="Calibri"/>
+                <w:i/>
+                <w:iCs/>
+              </w:rPr>
+              <w:t>)</w:t>
             </w:r>
             <w:r>
               <w:rPr>
@@ -3022,16 +4113,7 @@
                 <w:sz w:val="28"/>
                 <w:szCs w:val="28"/>
               </w:rPr>
-              <w:t>1</w:t>
-            </w:r>
-            <w:r>
-              <w:rPr>
-                <w:rFonts w:ascii="Calibri" w:hAnsi="Calibri"/>
-                <w:b/>
-                <w:sz w:val="28"/>
-                <w:szCs w:val="28"/>
-              </w:rPr>
-              <w:t>1</w:t>
+              <w:t>11</w:t>
             </w:r>
           </w:p>
         </w:tc>
@@ -3073,13 +4155,19 @@
               <w:rPr>
                 <w:rFonts w:ascii="Calibri" w:hAnsi="Calibri"/>
               </w:rPr>
-              <w:t xml:space="preserve">Extraer un </w:t>
-            </w:r>
-            <w:r>
-              <w:rPr>
-                <w:rFonts w:ascii="Calibri" w:hAnsi="Calibri"/>
-              </w:rPr>
-              <w:t xml:space="preserve">directorio con ficheros, existiendo un directorio vacío </w:t>
+              <w:t xml:space="preserve">Extraer un directorio con ficheros, existiendo </w:t>
+            </w:r>
+            <w:r>
+              <w:rPr>
+                <w:rFonts w:ascii="Calibri" w:hAnsi="Calibri"/>
+              </w:rPr>
+              <w:t xml:space="preserve">previamente </w:t>
+            </w:r>
+            <w:r>
+              <w:rPr>
+                <w:rFonts w:ascii="Calibri" w:hAnsi="Calibri"/>
+              </w:rPr>
+              <w:t xml:space="preserve">un directorio vacío </w:t>
             </w:r>
             <w:r>
               <w:rPr>
@@ -3120,14 +4208,56 @@
               </w:rPr>
               <w:t xml:space="preserve">: </w:t>
             </w:r>
-            <w:r>
-              <w:rPr>
-                <w:rFonts w:ascii="Lucida Console" w:hAnsi="Lucida Console"/>
-                <w:sz w:val="20"/>
-                <w:szCs w:val="16"/>
-                <w:lang w:val="en-GB"/>
-              </w:rPr>
-              <w:t>mkdir ../testfiles/dirp2/</w:t>
+            <w:proofErr w:type="spellStart"/>
+            <w:r>
+              <w:rPr>
+                <w:rFonts w:ascii="Lucida Console" w:hAnsi="Lucida Console"/>
+                <w:sz w:val="20"/>
+                <w:szCs w:val="16"/>
+                <w:lang w:val="en-GB"/>
+              </w:rPr>
+              <w:t>mkdir</w:t>
+            </w:r>
+            <w:proofErr w:type="spellEnd"/>
+            <w:proofErr w:type="gramStart"/>
+            <w:r>
+              <w:rPr>
+                <w:rFonts w:ascii="Lucida Console" w:hAnsi="Lucida Console"/>
+                <w:sz w:val="20"/>
+                <w:szCs w:val="16"/>
+                <w:lang w:val="en-GB"/>
+              </w:rPr>
+              <w:t xml:space="preserve"> ..</w:t>
+            </w:r>
+            <w:proofErr w:type="gramEnd"/>
+            <w:r>
+              <w:rPr>
+                <w:rFonts w:ascii="Lucida Console" w:hAnsi="Lucida Console"/>
+                <w:sz w:val="20"/>
+                <w:szCs w:val="16"/>
+                <w:lang w:val="en-GB"/>
+              </w:rPr>
+              <w:t>/</w:t>
+            </w:r>
+            <w:proofErr w:type="spellStart"/>
+            <w:r>
+              <w:rPr>
+                <w:rFonts w:ascii="Lucida Console" w:hAnsi="Lucida Console"/>
+                <w:sz w:val="20"/>
+                <w:szCs w:val="16"/>
+                <w:lang w:val="en-GB"/>
+              </w:rPr>
+              <w:t>testfiles</w:t>
+            </w:r>
+            <w:proofErr w:type="spellEnd"/>
+            <w:r>
+              <w:rPr>
+                <w:rFonts w:ascii="Lucida Console" w:hAnsi="Lucida Console"/>
+                <w:sz w:val="20"/>
+                <w:szCs w:val="16"/>
+                <w:lang w:val="en-GB"/>
+              </w:rPr>
+              <w:t>/dirp2/</w:t>
             </w:r>
           </w:p>
           <w:p>
@@ -3148,7 +4278,67 @@
                 <w:szCs w:val="16"/>
                 <w:lang w:val="en-GB"/>
               </w:rPr>
-              <w:t>cp ../testfiles/infinight.txt ../testfiles/dirp2/</w:t>
+              <w:t>cp ../</w:t>
+            </w:r>
+            <w:proofErr w:type="spellStart"/>
+            <w:r>
+              <w:rPr>
+                <w:rFonts w:ascii="Lucida Console" w:hAnsi="Lucida Console"/>
+                <w:sz w:val="20"/>
+                <w:szCs w:val="16"/>
+                <w:lang w:val="en-GB"/>
+              </w:rPr>
+              <w:t>testfiles</w:t>
+            </w:r>
+            <w:proofErr w:type="spellEnd"/>
+            <w:r>
+              <w:rPr>
+                <w:rFonts w:ascii="Lucida Console" w:hAnsi="Lucida Console"/>
+                <w:sz w:val="20"/>
+                <w:szCs w:val="16"/>
+                <w:lang w:val="en-GB"/>
+              </w:rPr>
+              <w:t>/infinight.txt</w:t>
+            </w:r>
+            <w:proofErr w:type="gramStart"/>
+            <w:r>
+              <w:rPr>
+                <w:rFonts w:ascii="Lucida Console" w:hAnsi="Lucida Console"/>
+                <w:sz w:val="20"/>
+                <w:szCs w:val="16"/>
+                <w:lang w:val="en-GB"/>
+              </w:rPr>
+              <w:t xml:space="preserve"> ..</w:t>
+            </w:r>
+            <w:proofErr w:type="gramEnd"/>
+            <w:r>
+              <w:rPr>
+                <w:rFonts w:ascii="Lucida Console" w:hAnsi="Lucida Console"/>
+                <w:sz w:val="20"/>
+                <w:szCs w:val="16"/>
+                <w:lang w:val="en-GB"/>
+              </w:rPr>
+              <w:t>/</w:t>
+            </w:r>
+            <w:proofErr w:type="spellStart"/>
+            <w:r>
+              <w:rPr>
+                <w:rFonts w:ascii="Lucida Console" w:hAnsi="Lucida Console"/>
+                <w:sz w:val="20"/>
+                <w:szCs w:val="16"/>
+                <w:lang w:val="en-GB"/>
+              </w:rPr>
+              <w:t>testfiles</w:t>
+            </w:r>
+            <w:proofErr w:type="spellEnd"/>
+            <w:r>
+              <w:rPr>
+                <w:rFonts w:ascii="Lucida Console" w:hAnsi="Lucida Console"/>
+                <w:sz w:val="20"/>
+                <w:szCs w:val="16"/>
+                <w:lang w:val="en-GB"/>
+              </w:rPr>
+              <w:t>/dirp2/</w:t>
             </w:r>
           </w:p>
           <w:p>
@@ -3162,14 +4352,65 @@
                 <w:lang w:val="en-GB"/>
               </w:rPr>
             </w:pPr>
-            <w:r>
-              <w:rPr>
-                <w:rFonts w:ascii="Lucida Console" w:hAnsi="Lucida Console"/>
-                <w:sz w:val="20"/>
-                <w:szCs w:val="16"/>
-                <w:lang w:val="en-GB"/>
-              </w:rPr>
-              <w:t>../../insertmypackzip bottle09v2.mj ../testfiles/dirp2/ 0</w:t>
+            <w:proofErr w:type="gramStart"/>
+            <w:r>
+              <w:rPr>
+                <w:rFonts w:ascii="Lucida Console" w:hAnsi="Lucida Console"/>
+                <w:sz w:val="20"/>
+                <w:szCs w:val="16"/>
+                <w:lang w:val="en-GB"/>
+              </w:rPr>
+              <w:t>..</w:t>
+            </w:r>
+            <w:proofErr w:type="gramEnd"/>
+            <w:r>
+              <w:rPr>
+                <w:rFonts w:ascii="Lucida Console" w:hAnsi="Lucida Console"/>
+                <w:sz w:val="20"/>
+                <w:szCs w:val="16"/>
+                <w:lang w:val="en-GB"/>
+              </w:rPr>
+              <w:t>/../</w:t>
+            </w:r>
+            <w:proofErr w:type="spellStart"/>
+            <w:r>
+              <w:rPr>
+                <w:rFonts w:ascii="Lucida Console" w:hAnsi="Lucida Console"/>
+                <w:sz w:val="20"/>
+                <w:szCs w:val="16"/>
+                <w:lang w:val="en-GB"/>
+              </w:rPr>
+              <w:t>insertmypackzip</w:t>
+            </w:r>
+            <w:proofErr w:type="spellEnd"/>
+            <w:r>
+              <w:rPr>
+                <w:rFonts w:ascii="Lucida Console" w:hAnsi="Lucida Console"/>
+                <w:sz w:val="20"/>
+                <w:szCs w:val="16"/>
+                <w:lang w:val="en-GB"/>
+              </w:rPr>
+              <w:t xml:space="preserve"> bottle09v2.mj ../</w:t>
+            </w:r>
+            <w:proofErr w:type="spellStart"/>
+            <w:r>
+              <w:rPr>
+                <w:rFonts w:ascii="Lucida Console" w:hAnsi="Lucida Console"/>
+                <w:sz w:val="20"/>
+                <w:szCs w:val="16"/>
+                <w:lang w:val="en-GB"/>
+              </w:rPr>
+              <w:t>testfiles</w:t>
+            </w:r>
+            <w:proofErr w:type="spellEnd"/>
+            <w:r>
+              <w:rPr>
+                <w:rFonts w:ascii="Lucida Console" w:hAnsi="Lucida Console"/>
+                <w:sz w:val="20"/>
+                <w:szCs w:val="16"/>
+                <w:lang w:val="en-GB"/>
+              </w:rPr>
+              <w:t>/dirp2/ 0</w:t>
             </w:r>
           </w:p>
           <w:p>
@@ -3190,7 +4431,27 @@
                 <w:szCs w:val="16"/>
                 <w:lang w:val="en-GB"/>
               </w:rPr>
-              <w:t>rm ../testfiles/dirp2/infinight.txt</w:t>
+              <w:t>rm ../</w:t>
+            </w:r>
+            <w:proofErr w:type="spellStart"/>
+            <w:r>
+              <w:rPr>
+                <w:rFonts w:ascii="Lucida Console" w:hAnsi="Lucida Console"/>
+                <w:sz w:val="20"/>
+                <w:szCs w:val="16"/>
+                <w:lang w:val="en-GB"/>
+              </w:rPr>
+              <w:t>testfiles</w:t>
+            </w:r>
+            <w:proofErr w:type="spellEnd"/>
+            <w:r>
+              <w:rPr>
+                <w:rFonts w:ascii="Lucida Console" w:hAnsi="Lucida Console"/>
+                <w:sz w:val="20"/>
+                <w:szCs w:val="16"/>
+                <w:lang w:val="en-GB"/>
+              </w:rPr>
+              <w:t>/dirp2/infinight.txt</w:t>
             </w:r>
           </w:p>
           <w:p>
@@ -3204,14 +4465,45 @@
                 <w:lang w:val="en-GB"/>
               </w:rPr>
             </w:pPr>
-            <w:r>
-              <w:rPr>
-                <w:rFonts w:ascii="Lucida Console" w:hAnsi="Lucida Console"/>
-                <w:sz w:val="20"/>
-                <w:szCs w:val="16"/>
-                <w:lang w:val="en-GB"/>
-              </w:rPr>
-              <w:t>../../extractmypackzip bottle09v2.mj 0</w:t>
+            <w:proofErr w:type="gramStart"/>
+            <w:r>
+              <w:rPr>
+                <w:rFonts w:ascii="Lucida Console" w:hAnsi="Lucida Console"/>
+                <w:sz w:val="20"/>
+                <w:szCs w:val="16"/>
+                <w:lang w:val="en-GB"/>
+              </w:rPr>
+              <w:t>..</w:t>
+            </w:r>
+            <w:proofErr w:type="gramEnd"/>
+            <w:r>
+              <w:rPr>
+                <w:rFonts w:ascii="Lucida Console" w:hAnsi="Lucida Console"/>
+                <w:sz w:val="20"/>
+                <w:szCs w:val="16"/>
+                <w:lang w:val="en-GB"/>
+              </w:rPr>
+              <w:t>/../</w:t>
+            </w:r>
+            <w:proofErr w:type="spellStart"/>
+            <w:r>
+              <w:rPr>
+                <w:rFonts w:ascii="Lucida Console" w:hAnsi="Lucida Console"/>
+                <w:sz w:val="20"/>
+                <w:szCs w:val="16"/>
+                <w:lang w:val="en-GB"/>
+              </w:rPr>
+              <w:t>extractmypackzip</w:t>
+            </w:r>
+            <w:proofErr w:type="spellEnd"/>
+            <w:r>
+              <w:rPr>
+                <w:rFonts w:ascii="Lucida Console" w:hAnsi="Lucida Console"/>
+                <w:sz w:val="20"/>
+                <w:szCs w:val="16"/>
+                <w:lang w:val="en-GB"/>
+              </w:rPr>
+              <w:t xml:space="preserve"> bottle09v2.mj 0</w:t>
             </w:r>
           </w:p>
           <w:p>
@@ -3299,284 +4591,25 @@
                 <w:sz w:val="20"/>
                 <w:szCs w:val="16"/>
               </w:rPr>
-              <w:t>El índice vacio donde se ha guardado el fichero es: 0</w:t>
-            </w:r>
-          </w:p>
-          <w:p>
-            <w:pPr>
-              <w:spacing w:before="120" w:after="240"/>
-              <w:ind w:left="560" w:hanging="560"/>
-              <w:rPr>
-                <w:rFonts w:ascii="Lucida Console" w:hAnsi="Lucida Console"/>
-                <w:sz w:val="20"/>
-                <w:szCs w:val="16"/>
-              </w:rPr>
-            </w:pPr>
-            <w:r>
-              <w:rPr>
-                <w:rFonts w:ascii="Lucida Console" w:hAnsi="Lucida Console"/>
-                <w:sz w:val="20"/>
-                <w:szCs w:val="16"/>
-              </w:rPr>
-              <w:t>El archivo a exportar ya existe.</w:t>
-            </w:r>
-          </w:p>
-        </w:tc>
-      </w:tr>
-    </w:tbl>
-    <w:p>
-      <w:pPr>
-        <w:spacing w:before="120"/>
-        <w:jc w:val="both"/>
-      </w:pPr>
-    </w:p>
-    <w:tbl>
-      <w:tblPr>
-        <w:tblW w:w="0" w:type="auto"/>
-        <w:tblBorders>
-          <w:top w:val="single" w:sz="4" w:space="0" w:color="000000"/>
-          <w:left w:val="single" w:sz="4" w:space="0" w:color="000000"/>
-          <w:bottom w:val="single" w:sz="4" w:space="0" w:color="000000"/>
-          <w:right w:val="single" w:sz="4" w:space="0" w:color="000000"/>
-          <w:insideH w:val="single" w:sz="4" w:space="0" w:color="000000"/>
-          <w:insideV w:val="single" w:sz="4" w:space="0" w:color="000000"/>
-        </w:tblBorders>
-        <w:tblLook w:val="00A0" w:firstRow="1" w:lastRow="0" w:firstColumn="1" w:lastColumn="0" w:noHBand="0" w:noVBand="0"/>
-      </w:tblPr>
-      <w:tblGrid>
-        <w:gridCol w:w="9054"/>
-      </w:tblGrid>
-      <w:tr>
-        <w:trPr>
-          <w:trHeight w:val="386"/>
-        </w:trPr>
-        <w:tc>
-          <w:tcPr>
-            <w:tcW w:w="9072" w:type="dxa"/>
-            <w:tcBorders>
-              <w:top w:val="single" w:sz="4" w:space="0" w:color="auto"/>
-              <w:bottom w:val="single" w:sz="4" w:space="0" w:color="auto"/>
-            </w:tcBorders>
-          </w:tcPr>
-          <w:p>
-            <w:pPr>
-              <w:spacing w:before="120"/>
-              <w:ind w:left="560" w:hanging="560"/>
-              <w:jc w:val="center"/>
-              <w:rPr>
-                <w:rFonts w:ascii="Calibri" w:hAnsi="Calibri"/>
-                <w:sz w:val="28"/>
-                <w:szCs w:val="28"/>
-              </w:rPr>
-            </w:pPr>
-            <w:r>
-              <w:rPr>
-                <w:rFonts w:ascii="Calibri" w:hAnsi="Calibri"/>
-                <w:b/>
-                <w:sz w:val="28"/>
-                <w:szCs w:val="28"/>
-              </w:rPr>
-              <w:t xml:space="preserve">Caso de prueba </w:t>
-            </w:r>
-            <w:r>
-              <w:rPr>
-                <w:rFonts w:ascii="Calibri" w:hAnsi="Calibri"/>
-                <w:b/>
-                <w:sz w:val="28"/>
-                <w:szCs w:val="28"/>
-              </w:rPr>
-              <w:t>1</w:t>
-            </w:r>
-            <w:r>
-              <w:rPr>
-                <w:rFonts w:ascii="Calibri" w:hAnsi="Calibri"/>
-                <w:b/>
-                <w:sz w:val="28"/>
-                <w:szCs w:val="28"/>
-              </w:rPr>
-              <w:t>1</w:t>
-            </w:r>
-          </w:p>
-        </w:tc>
-      </w:tr>
-      <w:tr>
-        <w:trPr>
-          <w:trHeight w:val="410"/>
-        </w:trPr>
-        <w:tc>
-          <w:tcPr>
-            <w:tcW w:w="9072" w:type="dxa"/>
-            <w:tcBorders>
-              <w:top w:val="single" w:sz="4" w:space="0" w:color="auto"/>
-              <w:bottom w:val="single" w:sz="4" w:space="0" w:color="auto"/>
-            </w:tcBorders>
-          </w:tcPr>
-          <w:p>
-            <w:pPr>
-              <w:spacing w:before="120"/>
-              <w:ind w:left="560" w:hanging="560"/>
-              <w:rPr>
-                <w:rFonts w:ascii="Calibri" w:hAnsi="Calibri"/>
-                <w:i/>
-              </w:rPr>
-            </w:pPr>
-            <w:r>
-              <w:rPr>
-                <w:rFonts w:ascii="Calibri" w:hAnsi="Calibri"/>
-                <w:b/>
-              </w:rPr>
-              <w:t>Objetivo</w:t>
-            </w:r>
-            <w:r>
-              <w:rPr>
-                <w:rFonts w:ascii="Calibri" w:hAnsi="Calibri"/>
-              </w:rPr>
-              <w:t xml:space="preserve">: </w:t>
-            </w:r>
-            <w:r>
-              <w:rPr>
-                <w:rFonts w:ascii="Calibri" w:hAnsi="Calibri"/>
-              </w:rPr>
-              <w:t>Extraer un directorio</w:t>
-            </w:r>
-          </w:p>
-          <w:p>
-            <w:pPr>
-              <w:spacing w:before="120"/>
-              <w:ind w:left="560" w:hanging="560"/>
-              <w:rPr>
-                <w:rFonts w:ascii="Lucida Console" w:hAnsi="Lucida Console"/>
-                <w:sz w:val="20"/>
-                <w:szCs w:val="16"/>
-              </w:rPr>
-            </w:pPr>
-            <w:r>
-              <w:rPr>
-                <w:rFonts w:ascii="Calibri" w:hAnsi="Calibri"/>
-                <w:b/>
-              </w:rPr>
-              <w:t>Entrada</w:t>
-            </w:r>
-            <w:r>
-              <w:rPr>
-                <w:rFonts w:ascii="Calibri" w:hAnsi="Calibri"/>
-              </w:rPr>
-              <w:t xml:space="preserve">: </w:t>
-            </w:r>
-            <w:r>
-              <w:rPr>
-                <w:rFonts w:ascii="Lucida Console" w:hAnsi="Lucida Console"/>
-                <w:sz w:val="20"/>
-                <w:szCs w:val="16"/>
-              </w:rPr>
-              <w:t>../../ex</w:t>
-            </w:r>
-            <w:r>
-              <w:rPr>
-                <w:rFonts w:ascii="Lucida Console" w:hAnsi="Lucida Console"/>
-                <w:sz w:val="20"/>
-                <w:szCs w:val="16"/>
-              </w:rPr>
-              <w:t>tractmypackzip</w:t>
-            </w:r>
-            <w:r>
-              <w:rPr>
-                <w:rFonts w:ascii="Lucida Console" w:hAnsi="Lucida Console"/>
-                <w:sz w:val="20"/>
-                <w:szCs w:val="16"/>
-              </w:rPr>
-              <w:t xml:space="preserve"> bottle09.mj </w:t>
-            </w:r>
-            <w:r>
-              <w:rPr>
-                <w:rFonts w:ascii="Lucida Console" w:hAnsi="Lucida Console"/>
-                <w:sz w:val="20"/>
-                <w:szCs w:val="16"/>
-              </w:rPr>
-              <w:t>1</w:t>
-            </w:r>
-          </w:p>
-          <w:p>
-            <w:pPr>
-              <w:spacing w:before="120"/>
-              <w:rPr>
-                <w:rFonts w:ascii="Calibri" w:hAnsi="Calibri"/>
-                <w:i/>
-              </w:rPr>
-            </w:pPr>
-            <w:r>
-              <w:rPr>
-                <w:rFonts w:ascii="Calibri" w:hAnsi="Calibri"/>
-                <w:b/>
-              </w:rPr>
-              <w:t>Comportamiento previsto</w:t>
-            </w:r>
-            <w:r>
-              <w:rPr>
-                <w:rFonts w:ascii="Calibri" w:hAnsi="Calibri"/>
-              </w:rPr>
-              <w:t xml:space="preserve">: </w:t>
-            </w:r>
-            <w:r>
-              <w:rPr>
-                <w:rFonts w:ascii="Calibri" w:hAnsi="Calibri"/>
-              </w:rPr>
-              <w:t xml:space="preserve">Aborta la extracción, ya que </w:t>
-            </w:r>
-            <w:r>
-              <w:rPr>
-                <w:rFonts w:ascii="Calibri" w:hAnsi="Calibri"/>
-                <w:i/>
-                <w:iCs/>
-              </w:rPr>
-              <w:t>open()</w:t>
-            </w:r>
-            <w:r>
-              <w:rPr>
-                <w:rFonts w:ascii="Calibri" w:hAnsi="Calibri"/>
-              </w:rPr>
-              <w:t xml:space="preserve"> falla crear un archivo que ya existe.</w:t>
-            </w:r>
-          </w:p>
-        </w:tc>
-      </w:tr>
-      <w:tr>
-        <w:trPr>
-          <w:trHeight w:val="914"/>
-        </w:trPr>
-        <w:tc>
-          <w:tcPr>
-            <w:tcW w:w="9072" w:type="dxa"/>
-            <w:tcBorders>
-              <w:top w:val="single" w:sz="4" w:space="0" w:color="auto"/>
-            </w:tcBorders>
-          </w:tcPr>
-          <w:p>
-            <w:pPr>
-              <w:spacing w:before="120"/>
-              <w:ind w:left="560" w:hanging="560"/>
-              <w:rPr>
-                <w:rFonts w:ascii="Calibri" w:hAnsi="Calibri"/>
-              </w:rPr>
-            </w:pPr>
-            <w:r>
-              <w:rPr>
-                <w:rFonts w:ascii="Calibri" w:hAnsi="Calibri"/>
-                <w:b/>
-              </w:rPr>
-              <w:t>Resultado de la verificación</w:t>
-            </w:r>
-            <w:r>
-              <w:rPr>
-                <w:rFonts w:ascii="Calibri" w:hAnsi="Calibri"/>
-              </w:rPr>
-              <w:t>:</w:t>
-            </w:r>
-            <w:r>
-              <w:rPr>
-                <w:rFonts w:ascii="Calibri" w:hAnsi="Calibri"/>
-              </w:rPr>
-              <w:t xml:space="preserve"> Mensaje: </w:t>
+              <w:t xml:space="preserve">El índice </w:t>
+            </w:r>
+            <w:proofErr w:type="spellStart"/>
+            <w:r>
+              <w:rPr>
+                <w:rFonts w:ascii="Lucida Console" w:hAnsi="Lucida Console"/>
+                <w:sz w:val="20"/>
+                <w:szCs w:val="16"/>
+              </w:rPr>
+              <w:t>vacio</w:t>
+            </w:r>
+            <w:proofErr w:type="spellEnd"/>
+            <w:r>
+              <w:rPr>
+                <w:rFonts w:ascii="Lucida Console" w:hAnsi="Lucida Console"/>
+                <w:sz w:val="20"/>
+                <w:szCs w:val="16"/>
+              </w:rPr>
+              <w:t xml:space="preserve"> donde se ha guardado el fichero es: 0</w:t>
             </w:r>
           </w:p>
           <w:p>

</xml_diff>